<commit_message>
+demo videos, bug fix
</commit_message>
<xml_diff>
--- a/lab_reports/Lab-08-documentation.docx
+++ b/lab_reports/Lab-08-documentation.docx
@@ -889,24 +889,28 @@
         <w:rPr>
           <w:lang w:val="uk-UA"/>
         </w:rPr>
-        <w:t>Building 1.4s (10/10) FINISHED</w:t>
-      </w:r>
-    </w:p>
-    <w:p>
-      <w:pPr>
-        <w:rPr>
-          <w:lang w:val="uk-UA"/>
-        </w:rPr>
-      </w:pPr>
-    </w:p>
-    <w:p>
-      <w:pPr>
-        <w:rPr>
-          <w:lang w:val="uk-UA"/>
-        </w:rPr>
-      </w:pPr>
-      <w:r>
-        <w:rPr>
+        <w:t>Building 10.8s (10/10) FINISHED</w:t>
+      </w:r>
+    </w:p>
+    <w:p>
+      <w:pPr>
+        <w:rPr>
+          <w:lang w:val="uk-UA"/>
+        </w:rPr>
+      </w:pPr>
+    </w:p>
+    <w:p>
+      <w:pPr>
+        <w:rPr>
+          <w:sz w:val="24"/>
+          <w:szCs w:val="24"/>
+          <w:lang w:val="uk-UA"/>
+        </w:rPr>
+      </w:pPr>
+      <w:r>
+        <w:rPr>
+          <w:sz w:val="24"/>
+          <w:szCs w:val="24"/>
           <w:lang w:val="uk-UA"/>
         </w:rPr>
         <w:t>Запуск контейнера</w:t>
@@ -935,11 +939,15 @@
     <w:p>
       <w:pPr>
         <w:rPr>
-          <w:lang w:val="uk-UA"/>
-        </w:rPr>
-      </w:pPr>
-      <w:r>
-        <w:rPr>
+          <w:sz w:val="24"/>
+          <w:szCs w:val="24"/>
+          <w:lang w:val="uk-UA"/>
+        </w:rPr>
+      </w:pPr>
+      <w:r>
+        <w:rPr>
+          <w:sz w:val="24"/>
+          <w:szCs w:val="24"/>
           <w:lang w:val="uk-UA"/>
         </w:rPr>
         <w:t>Перевірка статусу</w:t>
@@ -1133,7 +1141,7 @@
               <w:rPr>
                 <w:lang w:val="uk-UA"/>
               </w:rPr>
-              <w:t>10d3c950b5d2</w:t>
+              <w:t>80ffa9eb35c6</w:t>
             </w:r>
           </w:p>
         </w:tc>
@@ -1188,9 +1196,15 @@
             </w:pPr>
             <w:r>
               <w:rPr>
+                <w:lang w:val="en-US"/>
+              </w:rPr>
+              <w:t>38</w:t>
+            </w:r>
+            <w:r>
+              <w:rPr>
                 <w:lang w:val="uk-UA"/>
               </w:rPr>
-              <w:t>56 seconds ago</w:t>
+              <w:t xml:space="preserve"> seconds ago</w:t>
             </w:r>
           </w:p>
         </w:tc>
@@ -1209,7 +1223,19 @@
               <w:rPr>
                 <w:lang w:val="uk-UA"/>
               </w:rPr>
-              <w:t>Up 55 seconds</w:t>
+              <w:t xml:space="preserve">Up </w:t>
+            </w:r>
+            <w:r>
+              <w:rPr>
+                <w:lang w:val="en-US"/>
+              </w:rPr>
+              <w:t>37</w:t>
+            </w:r>
+            <w:r>
+              <w:rPr>
+                <w:lang w:val="uk-UA"/>
+              </w:rPr>
+              <w:t xml:space="preserve"> seconds</w:t>
             </w:r>
           </w:p>
           <w:p>
@@ -1255,16 +1281,8 @@
               <w:rPr>
                 <w:lang w:val="uk-UA"/>
               </w:rPr>
-              <w:t>angry_murdock</w:t>
+              <w:t>friendly_mendeleev</w:t>
             </w:r>
-          </w:p>
-          <w:p>
-            <w:pPr>
-              <w:jc w:val="center"/>
-              <w:rPr>
-                <w:lang w:val="uk-UA"/>
-              </w:rPr>
-            </w:pPr>
           </w:p>
         </w:tc>
       </w:tr>
@@ -1415,7 +1433,7 @@
         <w:rPr>
           <w:lang w:val="en-US"/>
         </w:rPr>
-        <w:t xml:space="preserve">POST /api/orders </w:t>
+        <w:t>GET /api/orders</w:t>
       </w:r>
       <w:r>
         <w:rPr>
@@ -1472,7 +1490,13 @@
         <w:rPr>
           <w:lang w:val="en-US"/>
         </w:rPr>
-        <w:t>GET /api/orders/{order_id}</w:t>
+        <w:t>GET</w:t>
+      </w:r>
+      <w:r>
+        <w:rPr>
+          <w:lang w:val="en-US"/>
+        </w:rPr>
+        <w:t xml:space="preserve"> /api/orders/{order_id}</w:t>
       </w:r>
       <w:r>
         <w:rPr>

</xml_diff>